<commit_message>
Final Q4 and 5 Version
</commit_message>
<xml_diff>
--- a/Part 1 Questions 4 and 5.docx
+++ b/Part 1 Questions 4 and 5.docx
@@ -94,7 +94,19 @@
         <w:rPr>
           <w:lang w:val="en-US"/>
         </w:rPr>
-        <w:t xml:space="preserve">constructed several technical analysis features that were calculated using the Python Pandas TA library. </w:t>
+        <w:t>constructed several technical analysis features that were calculated using the Python Pandas TA</w:t>
+      </w:r>
+      <w:r>
+        <w:rPr>
+          <w:lang w:val="en-US"/>
+        </w:rPr>
+        <w:t xml:space="preserve"> (Technical Analysis)</w:t>
+      </w:r>
+      <w:r>
+        <w:rPr>
+          <w:lang w:val="en-US"/>
+        </w:rPr>
+        <w:t xml:space="preserve"> library. </w:t>
       </w:r>
     </w:p>
     <w:p>
@@ -112,21 +124,7 @@
         <w:rPr>
           <w:lang w:val="en-US"/>
         </w:rPr>
-        <w:t>When deploying a neural network, it is necessary to configure a layer of inputs. These inputs form an array and, in the context of neural networks are referred to as ‘</w:t>
-      </w:r>
-      <w:proofErr w:type="gramStart"/>
-      <w:r>
-        <w:rPr>
-          <w:lang w:val="en-US"/>
-        </w:rPr>
-        <w:t>features’</w:t>
-      </w:r>
-      <w:proofErr w:type="gramEnd"/>
-      <w:r>
-        <w:rPr>
-          <w:lang w:val="en-US"/>
-        </w:rPr>
-        <w:t>.</w:t>
+        <w:t>When deploying a neural network</w:t>
       </w:r>
       <w:r>
         <w:rPr>
@@ -138,7 +136,49 @@
         <w:rPr>
           <w:lang w:val="en-US"/>
         </w:rPr>
-        <w:t xml:space="preserve">1 </w:t>
+        <w:t xml:space="preserve">it is necessary to configure a layer of inputs. These inputs form an array and, in the context of </w:t>
+      </w:r>
+      <w:r>
+        <w:rPr>
+          <w:lang w:val="en-US"/>
+        </w:rPr>
+        <w:t xml:space="preserve">artificial </w:t>
+      </w:r>
+      <w:r>
+        <w:rPr>
+          <w:lang w:val="en-US"/>
+        </w:rPr>
+        <w:t>neural networks are referred to as ‘features’.</w:t>
+      </w:r>
+      <w:r>
+        <w:rPr>
+          <w:lang w:val="en-US"/>
+        </w:rPr>
+        <w:t xml:space="preserve"> </w:t>
+      </w:r>
+      <w:r>
+        <w:rPr>
+          <w:lang w:val="en-US"/>
+        </w:rPr>
+        <w:t>(Hardesty 2017)</w:t>
+      </w:r>
+      <w:r>
+        <w:rPr>
+          <w:lang w:val="en-US"/>
+        </w:rPr>
+        <w:t xml:space="preserve"> </w:t>
+      </w:r>
+      <w:r>
+        <w:rPr>
+          <w:lang w:val="en-US"/>
+        </w:rPr>
+        <w:t xml:space="preserve">These features can be </w:t>
+      </w:r>
+      <w:r>
+        <w:rPr>
+          <w:lang w:val="en-US"/>
+        </w:rPr>
+        <w:t xml:space="preserve">values of a sample of external data or the inputs of other neurons. </w:t>
       </w:r>
       <w:r>
         <w:rPr>
@@ -150,41 +190,19 @@
         <w:rPr>
           <w:lang w:val="en-US"/>
         </w:rPr>
-        <w:t xml:space="preserve">ethods </w:t>
-      </w:r>
-      <w:proofErr w:type="gramStart"/>
-      <w:r>
-        <w:rPr>
-          <w:lang w:val="en-US"/>
-        </w:rPr>
-        <w:t>are</w:t>
-      </w:r>
-      <w:proofErr w:type="gramEnd"/>
-      <w:r>
-        <w:rPr>
-          <w:lang w:val="en-US"/>
-        </w:rPr>
-        <w:t xml:space="preserve"> that features are ‘raw data’, </w:t>
-      </w:r>
-      <w:proofErr w:type="gramStart"/>
-      <w:r>
-        <w:rPr>
-          <w:lang w:val="en-US"/>
-        </w:rPr>
-        <w:t>by virtue of the fact that</w:t>
-      </w:r>
-      <w:proofErr w:type="gramEnd"/>
-      <w:r>
-        <w:rPr>
-          <w:lang w:val="en-US"/>
-        </w:rPr>
-        <w:t xml:space="preserve"> </w:t>
+        <w:t xml:space="preserve">ethods are that features are ‘raw data’, by virtue of the fact that </w:t>
       </w:r>
       <w:r>
         <w:rPr>
           <w:lang w:val="en-US"/>
         </w:rPr>
         <w:t>it forms the input layer in MLP</w:t>
+      </w:r>
+      <w:r>
+        <w:rPr>
+          <w:lang w:val="en-US"/>
+        </w:rPr>
+        <w:t xml:space="preserve"> (Multi-layer Perceptron)</w:t>
       </w:r>
       <w:r>
         <w:rPr>
@@ -234,35 +252,7 @@
         <w:rPr>
           <w:lang w:val="en-US"/>
         </w:rPr>
-        <w:t xml:space="preserve">A method typically takes </w:t>
-      </w:r>
-      <w:proofErr w:type="gramStart"/>
-      <w:r>
-        <w:rPr>
-          <w:lang w:val="en-US"/>
-        </w:rPr>
-        <w:t>a number of</w:t>
-      </w:r>
-      <w:proofErr w:type="gramEnd"/>
-      <w:r>
-        <w:rPr>
-          <w:lang w:val="en-US"/>
-        </w:rPr>
-        <w:t xml:space="preserve"> arguments (inputs</w:t>
-      </w:r>
-      <w:proofErr w:type="gramStart"/>
-      <w:r>
-        <w:rPr>
-          <w:lang w:val="en-US"/>
-        </w:rPr>
-        <w:t>)</w:t>
-      </w:r>
-      <w:proofErr w:type="gramEnd"/>
-      <w:r>
-        <w:rPr>
-          <w:lang w:val="en-US"/>
-        </w:rPr>
-        <w:t xml:space="preserve"> and </w:t>
+        <w:t xml:space="preserve">A method typically takes a number of arguments (inputs) and </w:t>
       </w:r>
       <w:r>
         <w:rPr>
@@ -280,13 +270,25 @@
         <w:rPr>
           <w:lang w:val="en-US"/>
         </w:rPr>
-        <w:t xml:space="preserve"> (argument) 2</w:t>
-      </w:r>
-      <w:r>
-        <w:rPr>
-          <w:lang w:val="en-US"/>
-        </w:rPr>
-        <w:t xml:space="preserve"> </w:t>
+        <w:t xml:space="preserve"> (argument) </w:t>
+      </w:r>
+      <w:r>
+        <w:rPr>
+          <w:lang w:val="en-US"/>
+        </w:rPr>
+        <w:t>(</w:t>
+      </w:r>
+      <w:r>
+        <w:rPr>
+          <w:lang w:val="en-US"/>
+        </w:rPr>
+        <w:t>Telles</w:t>
+      </w:r>
+      <w:r>
+        <w:rPr>
+          <w:lang w:val="en-US"/>
+        </w:rPr>
+        <w:t xml:space="preserve"> 2002). </w:t>
       </w:r>
     </w:p>
     <w:p>
@@ -342,7 +344,13 @@
         <w:rPr>
           <w:lang w:val="en-US"/>
         </w:rPr>
-        <w:t xml:space="preserve">in which it supports decision making. 3 </w:t>
+        <w:t xml:space="preserve">in which it supports decision making. </w:t>
+      </w:r>
+      <w:r>
+        <w:rPr>
+          <w:lang w:val="en-US"/>
+        </w:rPr>
+        <w:t>(Winston 2004)</w:t>
       </w:r>
     </w:p>
     <w:p>
@@ -360,31 +368,229 @@
         <w:rPr>
           <w:lang w:val="en-US"/>
         </w:rPr>
-        <w:t xml:space="preserve">In the paper, </w:t>
-      </w:r>
-      <w:r>
-        <w:rPr>
-          <w:lang w:val="en-US"/>
-        </w:rPr>
-        <w:t xml:space="preserve">the features drawn from the Pandas-TA (Technical Analysis) library </w:t>
-      </w:r>
-      <w:r>
-        <w:rPr>
-          <w:lang w:val="en-US"/>
-        </w:rPr>
-        <w:t>are divided into Candles, Cycles, Momentum, Overlap, Performance, Statistics, Trend</w:t>
-      </w:r>
-      <w:r>
-        <w:rPr>
-          <w:lang w:val="en-US"/>
-        </w:rPr>
-        <w:t>, Utility, Volatility and Volume.</w:t>
-      </w:r>
-      <w:r>
-        <w:rPr>
-          <w:lang w:val="en-US"/>
-        </w:rPr>
-        <w:t xml:space="preserve"> 4</w:t>
+        <w:t>T</w:t>
+      </w:r>
+      <w:r>
+        <w:rPr>
+          <w:lang w:val="en-US"/>
+        </w:rPr>
+        <w:t xml:space="preserve">he features drawn from the Pandas-TA (Technical Analysis) library </w:t>
+      </w:r>
+      <w:r>
+        <w:rPr>
+          <w:lang w:val="en-US"/>
+        </w:rPr>
+        <w:t>are divided into</w:t>
+      </w:r>
+      <w:r>
+        <w:rPr>
+          <w:lang w:val="en-US"/>
+        </w:rPr>
+        <w:t xml:space="preserve"> the following indicator categories</w:t>
+      </w:r>
+      <w:r>
+        <w:rPr>
+          <w:lang w:val="en-US"/>
+        </w:rPr>
+        <w:t xml:space="preserve"> </w:t>
+      </w:r>
+      <w:r>
+        <w:rPr>
+          <w:lang w:val="en-US"/>
+        </w:rPr>
+        <w:t>(Johnson 2021)</w:t>
+      </w:r>
+      <w:r>
+        <w:rPr>
+          <w:lang w:val="en-US"/>
+        </w:rPr>
+        <w:t>:</w:t>
+      </w:r>
+    </w:p>
+    <w:p>
+      <w:pPr>
+        <w:pStyle w:val="ListParagraph"/>
+        <w:numPr>
+          <w:ilvl w:val="0"/>
+          <w:numId w:val="5"/>
+        </w:numPr>
+        <w:rPr>
+          <w:lang w:val="en-US"/>
+        </w:rPr>
+      </w:pPr>
+      <w:r>
+        <w:rPr>
+          <w:lang w:val="en-US"/>
+        </w:rPr>
+        <w:t xml:space="preserve">Candles </w:t>
+      </w:r>
+    </w:p>
+    <w:p>
+      <w:pPr>
+        <w:pStyle w:val="ListParagraph"/>
+        <w:numPr>
+          <w:ilvl w:val="0"/>
+          <w:numId w:val="5"/>
+        </w:numPr>
+        <w:rPr>
+          <w:lang w:val="en-US"/>
+        </w:rPr>
+      </w:pPr>
+      <w:r>
+        <w:rPr>
+          <w:lang w:val="en-US"/>
+        </w:rPr>
+        <w:t>Cycles</w:t>
+      </w:r>
+    </w:p>
+    <w:p>
+      <w:pPr>
+        <w:pStyle w:val="ListParagraph"/>
+        <w:numPr>
+          <w:ilvl w:val="0"/>
+          <w:numId w:val="5"/>
+        </w:numPr>
+        <w:rPr>
+          <w:lang w:val="en-US"/>
+        </w:rPr>
+      </w:pPr>
+      <w:r>
+        <w:rPr>
+          <w:lang w:val="en-US"/>
+        </w:rPr>
+        <w:t>Momentum</w:t>
+      </w:r>
+    </w:p>
+    <w:p>
+      <w:pPr>
+        <w:pStyle w:val="ListParagraph"/>
+        <w:numPr>
+          <w:ilvl w:val="0"/>
+          <w:numId w:val="5"/>
+        </w:numPr>
+        <w:rPr>
+          <w:lang w:val="en-US"/>
+        </w:rPr>
+      </w:pPr>
+      <w:r>
+        <w:rPr>
+          <w:lang w:val="en-US"/>
+        </w:rPr>
+        <w:t>Overlap</w:t>
+      </w:r>
+    </w:p>
+    <w:p>
+      <w:pPr>
+        <w:pStyle w:val="ListParagraph"/>
+        <w:numPr>
+          <w:ilvl w:val="0"/>
+          <w:numId w:val="5"/>
+        </w:numPr>
+        <w:rPr>
+          <w:lang w:val="en-US"/>
+        </w:rPr>
+      </w:pPr>
+      <w:r>
+        <w:rPr>
+          <w:lang w:val="en-US"/>
+        </w:rPr>
+        <w:t>Performance</w:t>
+      </w:r>
+    </w:p>
+    <w:p>
+      <w:pPr>
+        <w:pStyle w:val="ListParagraph"/>
+        <w:numPr>
+          <w:ilvl w:val="0"/>
+          <w:numId w:val="5"/>
+        </w:numPr>
+        <w:rPr>
+          <w:lang w:val="en-US"/>
+        </w:rPr>
+      </w:pPr>
+      <w:r>
+        <w:rPr>
+          <w:lang w:val="en-US"/>
+        </w:rPr>
+        <w:t>Statistics</w:t>
+      </w:r>
+    </w:p>
+    <w:p>
+      <w:pPr>
+        <w:pStyle w:val="ListParagraph"/>
+        <w:numPr>
+          <w:ilvl w:val="0"/>
+          <w:numId w:val="5"/>
+        </w:numPr>
+        <w:rPr>
+          <w:lang w:val="en-US"/>
+        </w:rPr>
+      </w:pPr>
+      <w:r>
+        <w:rPr>
+          <w:lang w:val="en-US"/>
+        </w:rPr>
+        <w:t>Trend</w:t>
+      </w:r>
+    </w:p>
+    <w:p>
+      <w:pPr>
+        <w:pStyle w:val="ListParagraph"/>
+        <w:numPr>
+          <w:ilvl w:val="0"/>
+          <w:numId w:val="5"/>
+        </w:numPr>
+        <w:rPr>
+          <w:lang w:val="en-US"/>
+        </w:rPr>
+      </w:pPr>
+      <w:r>
+        <w:rPr>
+          <w:lang w:val="en-US"/>
+        </w:rPr>
+        <w:t>Utility</w:t>
+      </w:r>
+    </w:p>
+    <w:p>
+      <w:pPr>
+        <w:pStyle w:val="ListParagraph"/>
+        <w:numPr>
+          <w:ilvl w:val="0"/>
+          <w:numId w:val="5"/>
+        </w:numPr>
+        <w:rPr>
+          <w:lang w:val="en-US"/>
+        </w:rPr>
+      </w:pPr>
+      <w:r>
+        <w:rPr>
+          <w:lang w:val="en-US"/>
+        </w:rPr>
+        <w:t xml:space="preserve">Volatility </w:t>
+      </w:r>
+    </w:p>
+    <w:p>
+      <w:pPr>
+        <w:pStyle w:val="ListParagraph"/>
+        <w:numPr>
+          <w:ilvl w:val="0"/>
+          <w:numId w:val="5"/>
+        </w:numPr>
+        <w:rPr>
+          <w:lang w:val="en-US"/>
+        </w:rPr>
+      </w:pPr>
+      <w:r>
+        <w:rPr>
+          <w:lang w:val="en-US"/>
+        </w:rPr>
+        <w:t>V</w:t>
+      </w:r>
+      <w:r>
+        <w:rPr>
+          <w:lang w:val="en-US"/>
+        </w:rPr>
+        <w:t>olume</w:t>
       </w:r>
     </w:p>
     <w:p>
@@ -439,6 +645,18 @@
           <w:lang w:val="en-US"/>
         </w:rPr>
         <w:t xml:space="preserve"> model</w:t>
+      </w:r>
+      <w:r>
+        <w:rPr>
+          <w:lang w:val="en-US"/>
+        </w:rPr>
+        <w:t xml:space="preserve">, </w:t>
+      </w:r>
+      <w:r>
+        <w:rPr>
+          <w:lang w:val="en-US"/>
+        </w:rPr>
+        <w:t>in line with their stated objective of formulating an emerging market ETF trend predictor</w:t>
       </w:r>
       <w:r>
         <w:rPr>
@@ -477,54 +695,6 @@
         </w:rPr>
         <w:t>to prevent overfitting</w:t>
       </w:r>
-      <w:r>
-        <w:rPr>
-          <w:lang w:val="en-US"/>
-        </w:rPr>
-        <w:t xml:space="preserve">, </w:t>
-      </w:r>
-      <w:r>
-        <w:rPr>
-          <w:lang w:val="en-US"/>
-        </w:rPr>
-        <w:t>which is in line with their stated objective of formulating a</w:t>
-      </w:r>
-      <w:r>
-        <w:rPr>
-          <w:lang w:val="en-US"/>
-        </w:rPr>
-        <w:t>n</w:t>
-      </w:r>
-      <w:r>
-        <w:rPr>
-          <w:lang w:val="en-US"/>
-        </w:rPr>
-        <w:t xml:space="preserve"> emerging market</w:t>
-      </w:r>
-      <w:r>
-        <w:rPr>
-          <w:lang w:val="en-US"/>
-        </w:rPr>
-        <w:t xml:space="preserve"> </w:t>
-      </w:r>
-      <w:r>
-        <w:rPr>
-          <w:lang w:val="en-US"/>
-        </w:rPr>
-        <w:t>ETF</w:t>
-      </w:r>
-      <w:r>
-        <w:rPr>
-          <w:lang w:val="en-US"/>
-        </w:rPr>
-        <w:t xml:space="preserve"> trend predict</w:t>
-      </w:r>
-      <w:r>
-        <w:rPr>
-          <w:lang w:val="en-US"/>
-        </w:rPr>
-        <w:t>or.</w:t>
-      </w:r>
     </w:p>
     <w:p>
       <w:pPr>
@@ -550,79 +720,71 @@
         </w:rPr>
         <w:t xml:space="preserve"> </w:t>
       </w:r>
-      <w:proofErr w:type="gramStart"/>
-      <w:r>
-        <w:rPr>
-          <w:lang w:val="en-US"/>
-        </w:rPr>
-        <w:t>they</w:t>
-      </w:r>
-      <w:proofErr w:type="gramEnd"/>
-      <w:r>
-        <w:rPr>
-          <w:lang w:val="en-US"/>
-        </w:rPr>
-        <w:t xml:space="preserve"> are also able to efficiently use computer resources. This is a very important step in deep learning neural networks that are intensely resource hungry</w:t>
-      </w:r>
-      <w:r>
-        <w:rPr>
-          <w:lang w:val="en-US"/>
-        </w:rPr>
-        <w:t xml:space="preserve">. </w:t>
-      </w:r>
-      <w:r>
-        <w:rPr>
-          <w:lang w:val="en-US"/>
-        </w:rPr>
-        <w:t xml:space="preserve">This is a very important step </w:t>
-      </w:r>
-      <w:r>
-        <w:rPr>
-          <w:lang w:val="en-US"/>
-        </w:rPr>
-        <w:t>as</w:t>
-      </w:r>
-      <w:r>
-        <w:rPr>
-          <w:lang w:val="en-US"/>
-        </w:rPr>
-        <w:t xml:space="preserve"> deep learning </w:t>
-      </w:r>
-      <w:r>
-        <w:rPr>
-          <w:lang w:val="en-US"/>
-        </w:rPr>
-        <w:t xml:space="preserve">/ </w:t>
-      </w:r>
-      <w:r>
-        <w:rPr>
-          <w:lang w:val="en-US"/>
-        </w:rPr>
-        <w:t>neural network</w:t>
-      </w:r>
-      <w:r>
-        <w:rPr>
-          <w:lang w:val="en-US"/>
-        </w:rPr>
-        <w:t xml:space="preserve"> models</w:t>
-      </w:r>
-      <w:r>
-        <w:rPr>
-          <w:lang w:val="en-US"/>
-        </w:rPr>
-        <w:t xml:space="preserve"> </w:t>
-      </w:r>
-      <w:r>
-        <w:rPr>
-          <w:lang w:val="en-US"/>
-        </w:rPr>
-        <w:t xml:space="preserve">can be </w:t>
-      </w:r>
-      <w:r>
-        <w:rPr>
-          <w:lang w:val="en-US"/>
-        </w:rPr>
-        <w:t>intensely resource hungry</w:t>
+      <w:r>
+        <w:rPr>
+          <w:lang w:val="en-US"/>
+        </w:rPr>
+        <w:t>D</w:t>
+      </w:r>
+      <w:r>
+        <w:rPr>
+          <w:lang w:val="en-US"/>
+        </w:rPr>
+        <w:t xml:space="preserve">eep learning neural networks  are </w:t>
+      </w:r>
+      <w:r>
+        <w:rPr>
+          <w:lang w:val="en-US"/>
+        </w:rPr>
+        <w:t xml:space="preserve">notoriously </w:t>
+      </w:r>
+      <w:r>
+        <w:rPr>
+          <w:lang w:val="en-US"/>
+        </w:rPr>
+        <w:t>resource hungry</w:t>
+      </w:r>
+      <w:r>
+        <w:rPr>
+          <w:lang w:val="en-US"/>
+        </w:rPr>
+        <w:t xml:space="preserve"> and this step was introduced to </w:t>
+      </w:r>
+      <w:r>
+        <w:rPr>
+          <w:lang w:val="en-US"/>
+        </w:rPr>
+        <w:t xml:space="preserve">ensure the </w:t>
+      </w:r>
+      <w:r>
+        <w:rPr>
+          <w:lang w:val="en-US"/>
+        </w:rPr>
+        <w:t>efficient use</w:t>
+      </w:r>
+      <w:r>
+        <w:rPr>
+          <w:lang w:val="en-US"/>
+        </w:rPr>
+        <w:t xml:space="preserve"> of </w:t>
+      </w:r>
+      <w:r>
+        <w:rPr>
+          <w:lang w:val="en-US"/>
+        </w:rPr>
+        <w:t xml:space="preserve">computer </w:t>
+      </w:r>
+      <w:r>
+        <w:rPr>
+          <w:lang w:val="en-US"/>
+        </w:rPr>
+        <w:t xml:space="preserve">processing </w:t>
+      </w:r>
+      <w:r>
+        <w:rPr>
+          <w:lang w:val="en-US"/>
+        </w:rPr>
+        <w:t>resources</w:t>
       </w:r>
       <w:r>
         <w:rPr>
@@ -660,27 +822,13 @@
         <w:rPr>
           <w:lang w:val="en-US"/>
         </w:rPr>
-        <w:t xml:space="preserve"> on page 9. From the table, </w:t>
-      </w:r>
-      <w:proofErr w:type="gramStart"/>
-      <w:r>
-        <w:rPr>
-          <w:lang w:val="en-US"/>
-        </w:rPr>
-        <w:t xml:space="preserve">it is clear that </w:t>
-      </w:r>
-      <w:r>
-        <w:rPr>
-          <w:lang w:val="en-US"/>
-        </w:rPr>
-        <w:t>the</w:t>
-      </w:r>
-      <w:proofErr w:type="gramEnd"/>
-      <w:r>
-        <w:rPr>
-          <w:lang w:val="en-US"/>
-        </w:rPr>
-        <w:t xml:space="preserve"> training time is </w:t>
+        <w:t xml:space="preserve"> on page 9. From the table, it is clear that </w:t>
+      </w:r>
+      <w:r>
+        <w:rPr>
+          <w:lang w:val="en-US"/>
+        </w:rPr>
+        <w:t xml:space="preserve">the training time is </w:t>
       </w:r>
       <w:r>
         <w:rPr>
@@ -698,16 +846,14 @@
         <w:rPr>
           <w:lang w:val="en-US"/>
         </w:rPr>
-        <w:t xml:space="preserve"> when compared to training the dataset on </w:t>
-      </w:r>
-      <w:proofErr w:type="gramStart"/>
-      <w:r>
-        <w:rPr>
-          <w:lang w:val="en-US"/>
-        </w:rPr>
-        <w:t>the all</w:t>
-      </w:r>
-      <w:proofErr w:type="gramEnd"/>
+        <w:t xml:space="preserve"> when compared to training the dataset on all</w:t>
+      </w:r>
+      <w:r>
+        <w:rPr>
+          <w:lang w:val="en-US"/>
+        </w:rPr>
+        <w:t xml:space="preserve"> the identified</w:t>
+      </w:r>
       <w:r>
         <w:rPr>
           <w:lang w:val="en-US"/>
@@ -792,21 +938,19 @@
         <w:rPr>
           <w:lang w:val="en-US"/>
         </w:rPr>
-        <w:t xml:space="preserve">is </w:t>
-      </w:r>
-      <w:proofErr w:type="gramStart"/>
-      <w:r>
-        <w:rPr>
-          <w:lang w:val="en-US"/>
-        </w:rPr>
-        <w:t>method</w:t>
-      </w:r>
-      <w:proofErr w:type="gramEnd"/>
-      <w:r>
-        <w:rPr>
-          <w:lang w:val="en-US"/>
-        </w:rPr>
-        <w:t xml:space="preserve"> used</w:t>
+        <w:t>is</w:t>
+      </w:r>
+      <w:r>
+        <w:rPr>
+          <w:lang w:val="en-US"/>
+        </w:rPr>
+        <w:t xml:space="preserve"> a</w:t>
+      </w:r>
+      <w:r>
+        <w:rPr>
+          <w:lang w:val="en-US"/>
+        </w:rPr>
+        <w:t xml:space="preserve"> method used</w:t>
       </w:r>
       <w:r>
         <w:rPr>
@@ -830,7 +974,21 @@
         <w:rPr>
           <w:lang w:val="en-US"/>
         </w:rPr>
-        <w:t>5</w:t>
+        <w:t>(</w:t>
+      </w:r>
+      <w:proofErr w:type="spellStart"/>
+      <w:r>
+        <w:rPr>
+          <w:lang w:val="en-US"/>
+        </w:rPr>
+        <w:t>StatQuest</w:t>
+      </w:r>
+      <w:proofErr w:type="spellEnd"/>
+      <w:r>
+        <w:rPr>
+          <w:lang w:val="en-US"/>
+        </w:rPr>
+        <w:t xml:space="preserve"> 2018)</w:t>
       </w:r>
     </w:p>
     <w:p>
@@ -848,21 +1006,7 @@
         <w:rPr>
           <w:lang w:val="en-US"/>
         </w:rPr>
-        <w:t>The number of blocks used in cross-</w:t>
-      </w:r>
-      <w:proofErr w:type="gramStart"/>
-      <w:r>
-        <w:rPr>
-          <w:lang w:val="en-US"/>
-        </w:rPr>
-        <w:t>validation,</w:t>
-      </w:r>
-      <w:proofErr w:type="gramEnd"/>
-      <w:r>
-        <w:rPr>
-          <w:lang w:val="en-US"/>
-        </w:rPr>
-        <w:t xml:space="preserve"> is referred to as </w:t>
+        <w:t xml:space="preserve">The number of blocks used in cross-validation, is referred to as </w:t>
       </w:r>
       <w:r>
         <w:rPr>
@@ -892,7 +1036,14 @@
         <w:rPr>
           <w:lang w:val="en-US"/>
         </w:rPr>
-        <w:t xml:space="preserve">. This means, the data </w:t>
+        <w:t xml:space="preserve">. </w:t>
+      </w:r>
+      <w:r>
+        <w:rPr>
+          <w:lang w:val="en-US"/>
+        </w:rPr>
+        <w:lastRenderedPageBreak/>
+        <w:t xml:space="preserve">This means, the data </w:t>
       </w:r>
       <w:r>
         <w:rPr>
@@ -906,14 +1057,18 @@
         </w:rPr>
         <w:t xml:space="preserve">s divided into 10 </w:t>
       </w:r>
-      <w:proofErr w:type="gramStart"/>
-      <w:r>
-        <w:rPr>
-          <w:lang w:val="en-US"/>
-        </w:rPr>
-        <w:t>equally-sized</w:t>
-      </w:r>
-      <w:proofErr w:type="gramEnd"/>
+      <w:r>
+        <w:rPr>
+          <w:lang w:val="en-US"/>
+        </w:rPr>
+        <w:t>equally sized</w:t>
+      </w:r>
+      <w:r>
+        <w:rPr>
+          <w:lang w:val="en-US"/>
+        </w:rPr>
+        <w:t xml:space="preserve"> </w:t>
+      </w:r>
       <w:r>
         <w:rPr>
           <w:lang w:val="en-US"/>
@@ -1010,6 +1165,58 @@
         </w:rPr>
         <w:t xml:space="preserve"> </w:t>
       </w:r>
+      <w:r>
+        <w:rPr>
+          <w:rFonts w:eastAsiaTheme="minorEastAsia"/>
+          <w:lang w:val="en-US"/>
+        </w:rPr>
+        <w:t>(</w:t>
+      </w:r>
+      <m:oMath>
+        <m:f>
+          <m:fPr>
+            <m:ctrlPr>
+              <w:rPr>
+                <w:rFonts w:ascii="Cambria Math" w:hAnsi="Cambria Math"/>
+                <w:i/>
+                <w:lang w:val="en-US"/>
+              </w:rPr>
+            </m:ctrlPr>
+          </m:fPr>
+          <m:num>
+            <m:r>
+              <w:rPr>
+                <w:rFonts w:ascii="Cambria Math" w:hAnsi="Cambria Math"/>
+                <w:lang w:val="en-US"/>
+              </w:rPr>
+              <m:t>A</m:t>
+            </m:r>
+            <m:r>
+              <w:rPr>
+                <w:rFonts w:ascii="Cambria Math" w:hAnsi="Cambria Math"/>
+                <w:lang w:val="en-US"/>
+              </w:rPr>
+              <m:t>∩B</m:t>
+            </m:r>
+          </m:num>
+          <m:den>
+            <m:r>
+              <w:rPr>
+                <w:rFonts w:ascii="Cambria Math" w:hAnsi="Cambria Math"/>
+                <w:lang w:val="en-US"/>
+              </w:rPr>
+              <m:t>A∪B</m:t>
+            </m:r>
+          </m:den>
+        </m:f>
+      </m:oMath>
+      <w:r>
+        <w:rPr>
+          <w:rFonts w:eastAsiaTheme="minorEastAsia"/>
+          <w:lang w:val="en-US"/>
+        </w:rPr>
+        <w:t>)</w:t>
+      </w:r>
     </w:p>
     <w:p>
       <w:pPr>
@@ -1038,33 +1245,57 @@
         <w:rPr>
           <w:lang w:val="en-US"/>
         </w:rPr>
-        <w:t>6</w:t>
-      </w:r>
-      <w:r>
-        <w:rPr>
-          <w:lang w:val="en-US"/>
-        </w:rPr>
-        <w:t xml:space="preserve">. As such, it is a measure of dissimilarity. Other measures encountered in lessons previously </w:t>
-      </w:r>
-      <w:proofErr w:type="gramStart"/>
-      <w:r>
-        <w:rPr>
-          <w:lang w:val="en-US"/>
-        </w:rPr>
-        <w:t>is</w:t>
-      </w:r>
-      <w:proofErr w:type="gramEnd"/>
-      <w:r>
-        <w:rPr>
-          <w:lang w:val="en-US"/>
-        </w:rPr>
-        <w:t xml:space="preserve"> the Euclidean and Manhattan distance. </w:t>
-      </w:r>
-      <w:r>
-        <w:rPr>
-          <w:lang w:val="en-US"/>
-        </w:rPr>
-        <w:t xml:space="preserve">In the Euclidean distance, an application of Pythagorean </w:t>
+        <w:t>(Rajaraman 2014)</w:t>
+      </w:r>
+      <w:r>
+        <w:rPr>
+          <w:lang w:val="en-US"/>
+        </w:rPr>
+        <w:t xml:space="preserve">. As such, it is a measure of </w:t>
+      </w:r>
+      <w:r>
+        <w:rPr>
+          <w:i/>
+          <w:iCs/>
+          <w:lang w:val="en-US"/>
+        </w:rPr>
+        <w:t>dissimilarity</w:t>
+      </w:r>
+      <w:r>
+        <w:rPr>
+          <w:lang w:val="en-US"/>
+        </w:rPr>
+        <w:t xml:space="preserve">. Other measures encountered in lessons previously </w:t>
+      </w:r>
+      <w:r>
+        <w:rPr>
+          <w:lang w:val="en-US"/>
+        </w:rPr>
+        <w:t>are</w:t>
+      </w:r>
+      <w:r>
+        <w:rPr>
+          <w:lang w:val="en-US"/>
+        </w:rPr>
+        <w:t xml:space="preserve"> the Euclidean and Manhattan distance</w:t>
+      </w:r>
+      <w:r>
+        <w:rPr>
+          <w:lang w:val="en-US"/>
+        </w:rPr>
+        <w:t xml:space="preserve"> measures</w:t>
+      </w:r>
+      <w:r>
+        <w:rPr>
+          <w:lang w:val="en-US"/>
+        </w:rPr>
+        <w:t xml:space="preserve">. </w:t>
+      </w:r>
+      <w:r>
+        <w:rPr>
+          <w:lang w:val="en-US"/>
+        </w:rPr>
+        <w:t xml:space="preserve">In Euclidean distance, an application of Pythagorean </w:t>
       </w:r>
       <w:r>
         <w:rPr>
@@ -1072,14 +1303,12 @@
         </w:rPr>
         <w:t xml:space="preserve">geometry is encountered whereby two points in the same space or dimension </w:t>
       </w:r>
-      <w:proofErr w:type="gramStart"/>
-      <w:r>
-        <w:rPr>
-          <w:lang w:val="en-US"/>
-        </w:rPr>
-        <w:t>is</w:t>
-      </w:r>
-      <w:proofErr w:type="gramEnd"/>
+      <w:r>
+        <w:rPr>
+          <w:lang w:val="en-US"/>
+        </w:rPr>
+        <w:t>are</w:t>
+      </w:r>
       <w:r>
         <w:rPr>
           <w:lang w:val="en-US"/>
@@ -1096,16 +1325,14 @@
         <w:rPr>
           <w:lang w:val="en-US"/>
         </w:rPr>
-        <w:t xml:space="preserve">. For the distance between two </w:t>
-      </w:r>
-      <w:proofErr w:type="gramStart"/>
-      <w:r>
-        <w:rPr>
-          <w:lang w:val="en-US"/>
-        </w:rPr>
-        <w:t>point</w:t>
-      </w:r>
-      <w:proofErr w:type="gramEnd"/>
+        <w:t>. For the distance between two point</w:t>
+      </w:r>
+      <w:r>
+        <w:rPr>
+          <w:lang w:val="en-US"/>
+        </w:rPr>
+        <w:t>s</w:t>
+      </w:r>
       <w:r>
         <w:rPr>
           <w:lang w:val="en-US"/>
@@ -1410,7 +1637,6 @@
           <w:iCs/>
           <w:lang w:val="en-US"/>
         </w:rPr>
-        <w:lastRenderedPageBreak/>
         <w:t xml:space="preserve">Closely related to this is the ‘Manhattan’ distance measure </w:t>
       </w:r>
       <w:r>
@@ -1419,7 +1645,39 @@
           <w:iCs/>
           <w:lang w:val="en-US"/>
         </w:rPr>
-        <w:t xml:space="preserve">which relies on absolute values and not squaring to calculate distance. </w:t>
+        <w:t xml:space="preserve">which relies on absolute values </w:t>
+      </w:r>
+      <w:r>
+        <w:rPr>
+          <w:rFonts w:eastAsiaTheme="minorEastAsia"/>
+          <w:iCs/>
+          <w:lang w:val="en-US"/>
+        </w:rPr>
+        <w:t>(</w:t>
+      </w:r>
+      <w:r>
+        <w:rPr>
+          <w:rFonts w:eastAsiaTheme="minorEastAsia"/>
+          <w:iCs/>
+          <w:lang w:val="en-US"/>
+        </w:rPr>
+        <w:t>and not squaring</w:t>
+      </w:r>
+      <w:r>
+        <w:rPr>
+          <w:rFonts w:eastAsiaTheme="minorEastAsia"/>
+          <w:iCs/>
+          <w:lang w:val="en-US"/>
+        </w:rPr>
+        <w:t>)</w:t>
+      </w:r>
+      <w:r>
+        <w:rPr>
+          <w:rFonts w:eastAsiaTheme="minorEastAsia"/>
+          <w:iCs/>
+          <w:lang w:val="en-US"/>
+        </w:rPr>
+        <w:t xml:space="preserve"> to calculate distance. </w:t>
       </w:r>
       <w:r>
         <w:rPr>
@@ -1713,13 +1971,37 @@
         <w:rPr>
           <w:lang w:val="en-US"/>
         </w:rPr>
-        <w:t xml:space="preserve">one where the MLP model assist investors in </w:t>
-      </w:r>
-      <w:r>
-        <w:rPr>
-          <w:lang w:val="en-US"/>
-        </w:rPr>
-        <w:t xml:space="preserve">timing their enter and exit points into emerging market ETFs as well as </w:t>
+        <w:t>one where the MLP model assist</w:t>
+      </w:r>
+      <w:r>
+        <w:rPr>
+          <w:lang w:val="en-US"/>
+        </w:rPr>
+        <w:t>s</w:t>
+      </w:r>
+      <w:r>
+        <w:rPr>
+          <w:lang w:val="en-US"/>
+        </w:rPr>
+        <w:t xml:space="preserve"> investors in </w:t>
+      </w:r>
+      <w:r>
+        <w:rPr>
+          <w:lang w:val="en-US"/>
+        </w:rPr>
+        <w:t>timing their entr</w:t>
+      </w:r>
+      <w:r>
+        <w:rPr>
+          <w:lang w:val="en-US"/>
+        </w:rPr>
+        <w:t>y</w:t>
+      </w:r>
+      <w:r>
+        <w:rPr>
+          <w:lang w:val="en-US"/>
+        </w:rPr>
+        <w:t xml:space="preserve"> and exit points into emerging market ETFs as well as </w:t>
       </w:r>
       <w:r>
         <w:rPr>
@@ -1731,7 +2013,7 @@
         <w:rPr>
           <w:lang w:val="en-US"/>
         </w:rPr>
-        <w:t>losses</w:t>
+        <w:t>loss</w:t>
       </w:r>
       <w:r>
         <w:rPr>
@@ -1747,26 +2029,26 @@
           <w:lang w:val="en-US"/>
         </w:rPr>
       </w:pPr>
-      <w:r>
-        <w:rPr>
-          <w:lang w:val="en-US"/>
-        </w:rPr>
-        <w:t xml:space="preserve">Due to the limitations of the model they do warn however that investors would be best advised to also implement the model into a broader </w:t>
-      </w:r>
-      <w:r>
-        <w:rPr>
-          <w:lang w:val="en-US"/>
-        </w:rPr>
-        <w:t>investment framework but provide no details on how such a framework should be constructed.</w:t>
-      </w:r>
     </w:p>
     <w:p>
       <w:pPr>
-        <w:ind w:firstLine="360"/>
-        <w:rPr>
-          <w:lang w:val="en-US"/>
-        </w:rPr>
-      </w:pPr>
+        <w:pStyle w:val="ListParagraph"/>
+        <w:rPr>
+          <w:lang w:val="en-US"/>
+        </w:rPr>
+      </w:pPr>
+      <w:r>
+        <w:rPr>
+          <w:lang w:val="en-US"/>
+        </w:rPr>
+        <w:t xml:space="preserve">Due to the limitations of the model they do warn however that investors would be best advised to also implement the model into a broader </w:t>
+      </w:r>
+      <w:r>
+        <w:rPr>
+          <w:lang w:val="en-US"/>
+        </w:rPr>
+        <w:t>investment framework but provide no details on how such a framework should be constructed.</w:t>
+      </w:r>
     </w:p>
     <w:p>
       <w:pPr>
@@ -1775,77 +2057,173 @@
           <w:lang w:val="en-US"/>
         </w:rPr>
       </w:pPr>
-      <w:r>
-        <w:rPr>
-          <w:lang w:val="en-US"/>
-        </w:rPr>
-        <w:t>References</w:t>
-      </w:r>
     </w:p>
     <w:p>
       <w:pPr>
-        <w:pStyle w:val="ListParagraph"/>
-        <w:numPr>
-          <w:ilvl w:val="0"/>
-          <w:numId w:val="2"/>
-        </w:numPr>
-        <w:rPr>
-          <w:lang w:val="en-US"/>
-        </w:rPr>
-      </w:pPr>
+        <w:rPr>
+          <w:b/>
+          <w:bCs/>
+          <w:lang w:val="en-US"/>
+        </w:rPr>
+      </w:pPr>
+      <w:r>
+        <w:rPr>
+          <w:b/>
+          <w:bCs/>
+          <w:lang w:val="en-US"/>
+        </w:rPr>
+        <w:t>References</w:t>
+      </w:r>
+    </w:p>
+    <w:p>
+      <w:pPr>
+        <w:spacing w:line="360" w:lineRule="auto"/>
+        <w:rPr>
+          <w:lang w:val="en-US"/>
+        </w:rPr>
+      </w:pPr>
+      <w:r>
+        <w:rPr>
+          <w:rFonts w:ascii="Calibri" w:eastAsia="Calibri" w:hAnsi="Calibri" w:cs="Times New Roman"/>
+          <w:bCs/>
+        </w:rPr>
+        <w:t xml:space="preserve">Hardesty, Larry. </w:t>
+      </w:r>
+      <w:r>
+        <w:rPr>
+          <w:rFonts w:ascii="Calibri" w:eastAsia="Calibri" w:hAnsi="Calibri" w:cs="Times New Roman"/>
+          <w:bCs/>
+        </w:rPr>
+        <w:t xml:space="preserve">Explained: Neural Networks. 14 April 2017. </w:t>
+      </w:r>
       <w:hyperlink r:id="rId5" w:history="1">
         <w:r>
           <w:rPr>
             <w:rStyle w:val="Hyperlink"/>
             <w:lang w:val="en-US"/>
           </w:rPr>
-          <w:t>https://stackoverflow.com/questions/30669854/what-is-the-definition-of-feature-in-neural-network</w:t>
+          <w:t>https://news.mit.edu/2017/explained-neural-networks-deep-learning-0414</w:t>
         </w:r>
       </w:hyperlink>
     </w:p>
     <w:p>
       <w:pPr>
-        <w:pStyle w:val="ListParagraph"/>
-        <w:numPr>
-          <w:ilvl w:val="0"/>
-          <w:numId w:val="2"/>
-        </w:numPr>
-        <w:rPr>
-          <w:lang w:val="en-US"/>
-        </w:rPr>
-      </w:pPr>
-      <w:r>
-        <w:rPr>
-          <w:lang w:val="en-US"/>
-        </w:rPr>
-        <w:t xml:space="preserve">Telles. C# Black Book, </w:t>
+        <w:rPr>
+          <w:lang w:val="en-US"/>
+        </w:rPr>
+      </w:pPr>
+      <w:r>
+        <w:rPr>
+          <w:lang w:val="en-US"/>
+        </w:rPr>
+        <w:t>Telles</w:t>
+      </w:r>
+      <w:r>
+        <w:rPr>
+          <w:lang w:val="en-US"/>
+        </w:rPr>
+        <w:t>, Matt</w:t>
+      </w:r>
+      <w:r>
+        <w:rPr>
+          <w:lang w:val="en-US"/>
+        </w:rPr>
+        <w:t xml:space="preserve">. </w:t>
+      </w:r>
+      <w:r>
+        <w:rPr>
+          <w:i/>
+          <w:iCs/>
+          <w:lang w:val="en-US"/>
+        </w:rPr>
+        <w:t>C# Black Book</w:t>
+      </w:r>
+      <w:r>
+        <w:rPr>
+          <w:lang w:val="en-US"/>
+        </w:rPr>
+        <w:t>. Coriolis,</w:t>
+      </w:r>
+      <w:r>
+        <w:rPr>
+          <w:lang w:val="en-US"/>
+        </w:rPr>
+        <w:t xml:space="preserve"> 2002.</w:t>
+      </w:r>
+      <w:r>
+        <w:rPr>
+          <w:lang w:val="en-US"/>
+        </w:rPr>
+        <w:t xml:space="preserve"> </w:t>
       </w:r>
     </w:p>
     <w:p>
       <w:pPr>
-        <w:pStyle w:val="ListParagraph"/>
-        <w:numPr>
-          <w:ilvl w:val="0"/>
-          <w:numId w:val="2"/>
-        </w:numPr>
-        <w:rPr>
-          <w:lang w:val="en-US"/>
-        </w:rPr>
-      </w:pPr>
-      <w:r>
-        <w:rPr>
-          <w:lang w:val="en-US"/>
-        </w:rPr>
-        <w:t>Winston, Operations Research. Applications and Algorithms.</w:t>
+        <w:rPr>
+          <w:lang w:val="en-US"/>
+        </w:rPr>
+      </w:pPr>
+      <w:r>
+        <w:rPr>
+          <w:lang w:val="en-US"/>
+        </w:rPr>
+        <w:t>Winston</w:t>
+      </w:r>
+      <w:r>
+        <w:rPr>
+          <w:lang w:val="en-US"/>
+        </w:rPr>
+        <w:t>, Wayne.</w:t>
+      </w:r>
+      <w:r>
+        <w:rPr>
+          <w:lang w:val="en-US"/>
+        </w:rPr>
+        <w:t xml:space="preserve"> </w:t>
+      </w:r>
+      <w:r>
+        <w:rPr>
+          <w:i/>
+          <w:iCs/>
+          <w:lang w:val="en-US"/>
+        </w:rPr>
+        <w:t>Operations Research Applications and Algorithms</w:t>
+      </w:r>
+      <w:r>
+        <w:rPr>
+          <w:i/>
+          <w:iCs/>
+          <w:lang w:val="en-US"/>
+        </w:rPr>
+        <w:t xml:space="preserve"> Fourth Edition</w:t>
+      </w:r>
+      <w:r>
+        <w:rPr>
+          <w:lang w:val="en-US"/>
+        </w:rPr>
+        <w:t>.</w:t>
+      </w:r>
+      <w:r>
+        <w:rPr>
+          <w:lang w:val="en-US"/>
+        </w:rPr>
+        <w:t xml:space="preserve"> Brooks/Cole Cengage Learning. </w:t>
+      </w:r>
+      <w:r>
+        <w:rPr>
+          <w:lang w:val="en-US"/>
+        </w:rPr>
+        <w:t>2004.</w:t>
+      </w:r>
+      <w:r>
+        <w:rPr>
+          <w:lang w:val="en-US"/>
+        </w:rPr>
+        <w:t xml:space="preserve"> </w:t>
       </w:r>
     </w:p>
     <w:p>
       <w:pPr>
-        <w:pStyle w:val="ListParagraph"/>
-        <w:numPr>
-          <w:ilvl w:val="0"/>
-          <w:numId w:val="2"/>
-        </w:numPr>
         <w:rPr>
           <w:lang w:val="en-US"/>
         </w:rPr>
@@ -1860,7 +2238,51 @@
         <w:rPr>
           <w:lang w:val="en-US"/>
         </w:rPr>
-        <w:t xml:space="preserve">, K. (2021). Pandas – Technical Analysis. </w:t>
+        <w:t>, K</w:t>
+      </w:r>
+      <w:r>
+        <w:rPr>
+          <w:lang w:val="en-US"/>
+        </w:rPr>
+        <w:t>evin</w:t>
+      </w:r>
+      <w:r>
+        <w:rPr>
+          <w:lang w:val="en-US"/>
+        </w:rPr>
+        <w:t xml:space="preserve">. </w:t>
+      </w:r>
+      <w:r>
+        <w:rPr>
+          <w:i/>
+          <w:iCs/>
+          <w:lang w:val="en-US"/>
+        </w:rPr>
+        <w:t>Pandas – Technical Analysis</w:t>
+      </w:r>
+      <w:r>
+        <w:rPr>
+          <w:lang w:val="en-US"/>
+        </w:rPr>
+        <w:t>, 202</w:t>
+      </w:r>
+      <w:r>
+        <w:rPr>
+          <w:lang w:val="en-US"/>
+        </w:rPr>
+        <w:t>1</w:t>
+      </w:r>
+      <w:r>
+        <w:rPr>
+          <w:lang w:val="en-US"/>
+        </w:rPr>
+        <w:t>.</w:t>
+      </w:r>
+      <w:r>
+        <w:rPr>
+          <w:lang w:val="en-US"/>
+        </w:rPr>
+        <w:t xml:space="preserve"> </w:t>
       </w:r>
       <w:hyperlink r:id="rId6" w:history="1">
         <w:r>
@@ -1874,15 +2296,56 @@
     </w:p>
     <w:p>
       <w:pPr>
-        <w:pStyle w:val="ListParagraph"/>
-        <w:numPr>
-          <w:ilvl w:val="0"/>
-          <w:numId w:val="2"/>
-        </w:numPr>
-        <w:rPr>
-          <w:lang w:val="en-US"/>
-        </w:rPr>
-      </w:pPr>
+        <w:rPr>
+          <w:lang w:val="en-US"/>
+        </w:rPr>
+      </w:pPr>
+      <w:proofErr w:type="spellStart"/>
+      <w:r>
+        <w:rPr>
+          <w:lang w:val="en-US"/>
+        </w:rPr>
+        <w:t>StatQuest</w:t>
+      </w:r>
+      <w:proofErr w:type="spellEnd"/>
+      <w:r>
+        <w:rPr>
+          <w:lang w:val="en-US"/>
+        </w:rPr>
+        <w:t xml:space="preserve"> with</w:t>
+      </w:r>
+      <w:r>
+        <w:rPr>
+          <w:lang w:val="en-US"/>
+        </w:rPr>
+        <w:t xml:space="preserve"> Josh Starmer. “Machine Learning Fundamentals: Cross Validation”</w:t>
+      </w:r>
+      <w:r>
+        <w:rPr>
+          <w:lang w:val="en-US"/>
+        </w:rPr>
+        <w:t xml:space="preserve"> </w:t>
+      </w:r>
+      <w:proofErr w:type="spellStart"/>
+      <w:r>
+        <w:rPr>
+          <w:lang w:val="en-US"/>
+        </w:rPr>
+        <w:t>Youtube</w:t>
+      </w:r>
+      <w:proofErr w:type="spellEnd"/>
+      <w:r>
+        <w:rPr>
+          <w:lang w:val="en-US"/>
+        </w:rPr>
+        <w:t>, 24 April 2018.</w:t>
+      </w:r>
+      <w:r>
+        <w:rPr>
+          <w:lang w:val="en-US"/>
+        </w:rPr>
+        <w:t xml:space="preserve"> </w:t>
+      </w:r>
       <w:hyperlink r:id="rId7" w:history="1">
         <w:r>
           <w:rPr>
@@ -1895,21 +2358,83 @@
     </w:p>
     <w:p>
       <w:pPr>
+        <w:rPr>
+          <w:lang w:val="en-US"/>
+        </w:rPr>
+      </w:pPr>
+      <w:r>
+        <w:rPr>
+          <w:lang w:val="en-US"/>
+        </w:rPr>
+        <w:t>Rajaraman</w:t>
+      </w:r>
+      <w:r>
+        <w:rPr>
+          <w:lang w:val="en-US"/>
+        </w:rPr>
+        <w:t xml:space="preserve"> and Ullman</w:t>
+      </w:r>
+      <w:r>
+        <w:rPr>
+          <w:lang w:val="en-US"/>
+        </w:rPr>
+        <w:t xml:space="preserve">. </w:t>
+      </w:r>
+      <w:r>
+        <w:rPr>
+          <w:i/>
+          <w:iCs/>
+          <w:lang w:val="en-US"/>
+        </w:rPr>
+        <w:t>Mining of Massive Datasets</w:t>
+      </w:r>
+      <w:r>
+        <w:rPr>
+          <w:lang w:val="en-US"/>
+        </w:rPr>
+        <w:t>.</w:t>
+      </w:r>
+      <w:r>
+        <w:rPr>
+          <w:lang w:val="en-US"/>
+        </w:rPr>
+        <w:t xml:space="preserve"> </w:t>
+      </w:r>
+      <w:r>
+        <w:rPr>
+          <w:lang w:val="en-US"/>
+        </w:rPr>
+        <w:t xml:space="preserve">Cambridge University Press, </w:t>
+      </w:r>
+      <w:r>
+        <w:rPr>
+          <w:lang w:val="en-US"/>
+        </w:rPr>
+        <w:t>2014</w:t>
+      </w:r>
+      <w:r>
+        <w:rPr>
+          <w:lang w:val="en-US"/>
+        </w:rPr>
+        <w:t xml:space="preserve">. </w:t>
+      </w:r>
+      <w:hyperlink r:id="rId8" w:history="1">
+        <w:r>
+          <w:rPr>
+            <w:rStyle w:val="Hyperlink"/>
+            <w:lang w:val="en-US"/>
+          </w:rPr>
+          <w:t>http://infolab.stanford.edu/~ullman/mmds/book.pdf</w:t>
+        </w:r>
+      </w:hyperlink>
+    </w:p>
+    <w:p>
+      <w:pPr>
         <w:pStyle w:val="ListParagraph"/>
-        <w:numPr>
-          <w:ilvl w:val="0"/>
-          <w:numId w:val="2"/>
-        </w:numPr>
-        <w:rPr>
-          <w:lang w:val="en-US"/>
-        </w:rPr>
-      </w:pPr>
-      <w:r>
-        <w:rPr>
-          <w:lang w:val="en-US"/>
-        </w:rPr>
-        <w:t xml:space="preserve">Leskovec, J. et al. Mining of Massive Datasets. (2014) </w:t>
-      </w:r>
+        <w:rPr>
+          <w:lang w:val="en-US"/>
+        </w:rPr>
+      </w:pPr>
     </w:p>
     <w:sectPr>
       <w:pgSz w:w="11906" w:h="16838"/>
@@ -2191,6 +2716,95 @@
     </w:lvl>
   </w:abstractNum>
   <w:abstractNum w:abstractNumId="3" w15:restartNumberingAfterBreak="0">
+    <w:nsid w:val="6DCE33EF"/>
+    <w:multiLevelType w:val="hybridMultilevel"/>
+    <w:tmpl w:val="5D9E1148"/>
+    <w:lvl w:ilvl="0" w:tplc="1C09000F">
+      <w:start w:val="1"/>
+      <w:numFmt w:val="decimal"/>
+      <w:lvlText w:val="%1."/>
+      <w:lvlJc w:val="left"/>
+      <w:pPr>
+        <w:ind w:left="1440" w:hanging="720"/>
+      </w:pPr>
+      <w:rPr>
+        <w:rFonts w:hint="default"/>
+      </w:rPr>
+    </w:lvl>
+    <w:lvl w:ilvl="1" w:tplc="1C090019" w:tentative="1">
+      <w:start w:val="1"/>
+      <w:numFmt w:val="lowerLetter"/>
+      <w:lvlText w:val="%2."/>
+      <w:lvlJc w:val="left"/>
+      <w:pPr>
+        <w:ind w:left="1800" w:hanging="360"/>
+      </w:pPr>
+    </w:lvl>
+    <w:lvl w:ilvl="2" w:tplc="1C09001B" w:tentative="1">
+      <w:start w:val="1"/>
+      <w:numFmt w:val="lowerRoman"/>
+      <w:lvlText w:val="%3."/>
+      <w:lvlJc w:val="right"/>
+      <w:pPr>
+        <w:ind w:left="2520" w:hanging="180"/>
+      </w:pPr>
+    </w:lvl>
+    <w:lvl w:ilvl="3" w:tplc="1C09000F" w:tentative="1">
+      <w:start w:val="1"/>
+      <w:numFmt w:val="decimal"/>
+      <w:lvlText w:val="%4."/>
+      <w:lvlJc w:val="left"/>
+      <w:pPr>
+        <w:ind w:left="3240" w:hanging="360"/>
+      </w:pPr>
+    </w:lvl>
+    <w:lvl w:ilvl="4" w:tplc="1C090019" w:tentative="1">
+      <w:start w:val="1"/>
+      <w:numFmt w:val="lowerLetter"/>
+      <w:lvlText w:val="%5."/>
+      <w:lvlJc w:val="left"/>
+      <w:pPr>
+        <w:ind w:left="3960" w:hanging="360"/>
+      </w:pPr>
+    </w:lvl>
+    <w:lvl w:ilvl="5" w:tplc="1C09001B" w:tentative="1">
+      <w:start w:val="1"/>
+      <w:numFmt w:val="lowerRoman"/>
+      <w:lvlText w:val="%6."/>
+      <w:lvlJc w:val="right"/>
+      <w:pPr>
+        <w:ind w:left="4680" w:hanging="180"/>
+      </w:pPr>
+    </w:lvl>
+    <w:lvl w:ilvl="6" w:tplc="1C09000F" w:tentative="1">
+      <w:start w:val="1"/>
+      <w:numFmt w:val="decimal"/>
+      <w:lvlText w:val="%7."/>
+      <w:lvlJc w:val="left"/>
+      <w:pPr>
+        <w:ind w:left="5400" w:hanging="360"/>
+      </w:pPr>
+    </w:lvl>
+    <w:lvl w:ilvl="7" w:tplc="1C090019" w:tentative="1">
+      <w:start w:val="1"/>
+      <w:numFmt w:val="lowerLetter"/>
+      <w:lvlText w:val="%8."/>
+      <w:lvlJc w:val="left"/>
+      <w:pPr>
+        <w:ind w:left="6120" w:hanging="360"/>
+      </w:pPr>
+    </w:lvl>
+    <w:lvl w:ilvl="8" w:tplc="1C09001B" w:tentative="1">
+      <w:start w:val="1"/>
+      <w:numFmt w:val="lowerRoman"/>
+      <w:lvlText w:val="%9."/>
+      <w:lvlJc w:val="right"/>
+      <w:pPr>
+        <w:ind w:left="6840" w:hanging="180"/>
+      </w:pPr>
+    </w:lvl>
+  </w:abstractNum>
+  <w:abstractNum w:abstractNumId="4" w15:restartNumberingAfterBreak="0">
     <w:nsid w:val="786C1B3B"/>
     <w:multiLevelType w:val="hybridMultilevel"/>
     <w:tmpl w:val="12ACA210"/>
@@ -2289,6 +2903,9 @@
     <w:abstractNumId w:val="0"/>
   </w:num>
   <w:num w:numId="4" w16cid:durableId="1018314553">
+    <w:abstractNumId w:val="4"/>
+  </w:num>
+  <w:num w:numId="5" w16cid:durableId="254555489">
     <w:abstractNumId w:val="3"/>
   </w:num>
 </w:numbering>
@@ -3244,6 +3861,18 @@
       <w:color w:val="666666"/>
     </w:rPr>
   </w:style>
+  <w:style w:type="character" w:styleId="FollowedHyperlink">
+    <w:name w:val="FollowedHyperlink"/>
+    <w:basedOn w:val="DefaultParagraphFont"/>
+    <w:uiPriority w:val="99"/>
+    <w:semiHidden/>
+    <w:unhideWhenUsed/>
+    <w:rsid w:val="00FB7069"/>
+    <w:rPr>
+      <w:color w:val="96607D" w:themeColor="followedHyperlink"/>
+      <w:u w:val="single"/>
+    </w:rPr>
+  </w:style>
 </w:styles>
 </file>
 

</xml_diff>